<commit_message>
Added additional missing files
</commit_message>
<xml_diff>
--- a/project-report-phase2.docx
+++ b/project-report-phase2.docx
@@ -842,15 +842,14 @@
       </w:r>
     </w:p>
     <w:p>
-      <w:bookmarkStart w:id="2" w:name="_GoBack"/>
       <w:r>
         <w:rPr>
           <w:noProof/>
         </w:rPr>
         <w:drawing>
-          <wp:inline distT="0" distB="0" distL="0" distR="0" wp14:anchorId="4770E47F" wp14:editId="020D68EF">
-            <wp:extent cx="5943600" cy="2717165"/>
-            <wp:effectExtent l="0" t="0" r="0" b="6985"/>
+          <wp:inline distT="0" distB="0" distL="0" distR="0" wp14:anchorId="5E6BE3E6" wp14:editId="2AEA4663">
+            <wp:extent cx="5943600" cy="2569845"/>
+            <wp:effectExtent l="0" t="0" r="0" b="1905"/>
             <wp:docPr id="1" name="Picture 1"/>
             <wp:cNvGraphicFramePr>
               <a:graphicFrameLocks xmlns:a="http://schemas.openxmlformats.org/drawingml/2006/main" noChangeAspect="1"/>
@@ -871,7 +870,7 @@
                   <pic:spPr>
                     <a:xfrm>
                       <a:off x="0" y="0"/>
-                      <a:ext cx="5943600" cy="2717165"/>
+                      <a:ext cx="5943600" cy="2569845"/>
                     </a:xfrm>
                     <a:prstGeom prst="rect">
                       <a:avLst/>
@@ -883,6 +882,7 @@
           </wp:inline>
         </w:drawing>
       </w:r>
+      <w:bookmarkStart w:id="2" w:name="_GoBack"/>
       <w:bookmarkEnd w:id="2"/>
     </w:p>
     <w:sectPr>
@@ -1967,7 +1967,7 @@
 </file>
 
 <file path=customXml/itemProps1.xml><?xml version="1.0" encoding="utf-8"?>
-<ds:datastoreItem xmlns:ds="http://schemas.openxmlformats.org/officeDocument/2006/customXml" ds:itemID="{F0346295-CC7E-46C3-9678-F7B61D3C80F3}">
+<ds:datastoreItem xmlns:ds="http://schemas.openxmlformats.org/officeDocument/2006/customXml" ds:itemID="{0AB8AF75-5681-4543-ACA3-557939550922}">
   <ds:schemaRefs>
     <ds:schemaRef ds:uri="http://schemas.openxmlformats.org/officeDocument/2006/bibliography"/>
   </ds:schemaRefs>

</xml_diff>